<commit_message>
files from lecture and practical
</commit_message>
<xml_diff>
--- a/ASSESSMENT/Coursework1_AnalysingModels/AMB2024-CW1-BohaoSu.docx
+++ b/ASSESSMENT/Coursework1_AnalysingModels/AMB2024-CW1-BohaoSu.docx
@@ -9,14 +9,12 @@
         <w:rPr>
           <w:sz w:val="36"/>
           <w:szCs w:val="36"/>
-          <w:lang w:val="en-GB"/>
         </w:rPr>
       </w:pPr>
       <w:r>
         <w:rPr>
           <w:sz w:val="36"/>
           <w:szCs w:val="36"/>
-          <w:lang w:val="en-GB"/>
         </w:rPr>
         <w:t xml:space="preserve">Systematic Experimentation – </w:t>
       </w:r>
@@ -25,7 +23,6 @@
         <w:rPr>
           <w:sz w:val="36"/>
           <w:szCs w:val="36"/>
-          <w:lang w:val="en-GB"/>
         </w:rPr>
         <w:t>SugarScape</w:t>
       </w:r>
@@ -34,11 +31,57 @@
     <w:p/>
     <w:p/>
     <w:p>
-      <w:pPr>
-        <w:rPr>
-          <w:rFonts w:hint="eastAsia"/>
-        </w:rPr>
-      </w:pPr>
+      <w:r>
+        <w:rPr>
+          <w:rFonts w:hint="eastAsia"/>
+        </w:rPr>
+        <w:t>已有变量：</w:t>
+      </w:r>
+    </w:p>
+    <w:p/>
+    <w:p>
+      <w:r>
+        <w:rPr>
+          <w:rFonts w:hint="eastAsia"/>
+        </w:rPr>
+        <w:t>T</w:t>
+      </w:r>
+      <w:r>
+        <w:t xml:space="preserve">urtles: </w:t>
+      </w:r>
+      <w:r>
+        <w:rPr>
+          <w:rFonts w:hint="eastAsia"/>
+        </w:rPr>
+        <w:t>初始数量，</w:t>
+      </w:r>
+      <w:r>
+        <w:rPr>
+          <w:rFonts w:hint="eastAsia"/>
+        </w:rPr>
+        <w:t>拥有sugar总量，</w:t>
+      </w:r>
+      <w:r>
+        <w:rPr>
+          <w:rFonts w:hint="eastAsia"/>
+        </w:rPr>
+        <w:t>视力距离v</w:t>
+      </w:r>
+      <w:r>
+        <w:t>ision distance</w:t>
+      </w:r>
+      <w:r>
+        <w:rPr>
+          <w:rFonts w:hint="eastAsia"/>
+        </w:rPr>
+        <w:t>，视线内</w:t>
+      </w:r>
+      <w:r>
+        <w:rPr>
+          <w:rFonts w:hint="eastAsia"/>
+        </w:rPr>
+        <w:t>可及的点，年龄</w:t>
+      </w:r>
     </w:p>
     <w:p/>
     <w:p>
@@ -53,6 +96,21 @@
       </w:r>
     </w:p>
     <w:p/>
+    <w:p>
+      <w:r>
+        <w:rPr>
+          <w:rFonts w:hint="eastAsia"/>
+        </w:rPr>
+        <w:t>是否引入衰老概念，对评估其死亡数及死亡率，有什么</w:t>
+      </w:r>
+      <w:r>
+        <w:rPr>
+          <w:rFonts w:hint="eastAsia"/>
+        </w:rPr>
+        <w:t>区别？</w:t>
+      </w:r>
+    </w:p>
+    <w:p/>
     <w:p/>
     <w:p/>
     <w:p>
@@ -64,7 +122,65 @@
       </w:r>
     </w:p>
     <w:p/>
-    <w:p/>
+    <w:p>
+      <w:pPr>
+        <w:pStyle w:val="a7"/>
+        <w:numPr>
+          <w:ilvl w:val="0"/>
+          <w:numId w:val="1"/>
+        </w:numPr>
+        <w:ind w:firstLineChars="0"/>
+      </w:pPr>
+      <w:r>
+        <w:rPr>
+          <w:rFonts w:hint="eastAsia"/>
+        </w:rPr>
+        <w:t>控制其他相关变量</w:t>
+      </w:r>
+    </w:p>
+    <w:p/>
+    <w:p>
+      <w:pPr>
+        <w:pStyle w:val="a7"/>
+        <w:numPr>
+          <w:ilvl w:val="0"/>
+          <w:numId w:val="1"/>
+        </w:numPr>
+        <w:ind w:firstLineChars="0"/>
+        <w:rPr>
+          <w:rFonts w:hint="eastAsia"/>
+        </w:rPr>
+      </w:pPr>
+      <w:r>
+        <w:rPr>
+          <w:rFonts w:hint="eastAsia"/>
+        </w:rPr>
+        <w:t>通过behaviour</w:t>
+      </w:r>
+      <w:r>
+        <w:t xml:space="preserve"> </w:t>
+      </w:r>
+      <w:r>
+        <w:rPr>
+          <w:rFonts w:hint="eastAsia"/>
+        </w:rPr>
+        <w:t>space</w:t>
+      </w:r>
+      <w:r>
+        <w:rPr>
+          <w:rFonts w:hint="eastAsia"/>
+        </w:rPr>
+        <w:t>来检测所有的</w:t>
+      </w:r>
+    </w:p>
+    <w:p/>
+    <w:p>
+      <w:pPr>
+        <w:rPr>
+          <w:rFonts w:hint="eastAsia"/>
+        </w:rPr>
+      </w:pPr>
+    </w:p>
     <w:p/>
     <w:p>
       <w:pPr>
@@ -93,6 +209,7 @@
         <w:pStyle w:val="2"/>
       </w:pPr>
       <w:r>
+        <w:lastRenderedPageBreak/>
         <w:t>Conclusion</w:t>
       </w:r>
     </w:p>
@@ -106,17 +223,10 @@
         <w:rPr>
           <w:rFonts w:hint="eastAsia"/>
         </w:rPr>
-        <w:lastRenderedPageBreak/>
         <w:t>三个版本模型的比较：</w:t>
       </w:r>
     </w:p>
-    <w:p>
-      <w:pPr>
-        <w:rPr>
-          <w:rFonts w:hint="eastAsia"/>
-        </w:rPr>
-      </w:pPr>
-    </w:p>
+    <w:p/>
     <w:p>
       <w:proofErr w:type="spellStart"/>
       <w:r>
@@ -397,19 +507,8 @@
         <w:t>Wealth Distribution版本引入了社会经济动态，通过模拟财富的积累和分配来探索社会结构的变化。</w:t>
       </w:r>
     </w:p>
-    <w:p>
-      <w:pPr>
-        <w:rPr>
-          <w:rFonts w:hint="eastAsia"/>
-        </w:rPr>
-      </w:pPr>
-    </w:p>
-    <w:p>
-      <w:pPr>
-        <w:rPr>
-          <w:rFonts w:hint="eastAsia"/>
-        </w:rPr>
-      </w:pPr>
+    <w:p/>
+    <w:p>
       <w:r>
         <w:rPr>
           <w:rFonts w:hint="eastAsia"/>
@@ -425,13 +524,7 @@
         <w:t>框架上引入了新的动态和规则，使得模型能够探索从简单的资源消耗到复杂的社会经济关系的不同方面。</w:t>
       </w:r>
     </w:p>
-    <w:p>
-      <w:pPr>
-        <w:rPr>
-          <w:rFonts w:hint="eastAsia"/>
-        </w:rPr>
-      </w:pPr>
-    </w:p>
+    <w:p/>
     <w:sectPr>
       <w:pgSz w:w="11906" w:h="16838"/>
       <w:pgMar w:top="1440" w:right="1800" w:bottom="1440" w:left="1800" w:header="851" w:footer="992" w:gutter="0"/>
@@ -478,6 +571,103 @@
     </w:p>
   </w:footnote>
 </w:footnotes>
+</file>
+
+<file path=word/numbering.xml><?xml version="1.0" encoding="utf-8"?>
+<w:numbering xmlns:wpc="http://schemas.microsoft.com/office/word/2010/wordprocessingCanvas" xmlns:cx="http://schemas.microsoft.com/office/drawing/2014/chartex" xmlns:cx1="http://schemas.microsoft.com/office/drawing/2015/9/8/chartex" xmlns:cx2="http://schemas.microsoft.com/office/drawing/2015/10/21/chartex" xmlns:cx3="http://schemas.microsoft.com/office/drawing/2016/5/9/chartex" xmlns:cx4="http://schemas.microsoft.com/office/drawing/2016/5/10/chartex" xmlns:cx5="http://schemas.microsoft.com/office/drawing/2016/5/11/chartex" xmlns:cx6="http://schemas.microsoft.com/office/drawing/2016/5/12/chartex" xmlns:cx7="http://schemas.microsoft.com/office/drawing/2016/5/13/chartex" xmlns:cx8="http://schemas.microsoft.com/office/drawing/2016/5/14/chartex" xmlns:mc="http://schemas.openxmlformats.org/markup-compatibility/2006" xmlns:aink="http://schemas.microsoft.com/office/drawing/2016/ink" xmlns:am3d="http://schemas.microsoft.com/office/drawing/2017/model3d" xmlns:o="urn:schemas-microsoft-com:office:office" xmlns:oel="http://schemas.microsoft.com/office/2019/extlst" xmlns:r="http://schemas.openxmlformats.org/officeDocument/2006/relationships" xmlns:m="http://schemas.openxmlformats.org/officeDocument/2006/math" xmlns:v="urn:schemas-microsoft-com:vml" xmlns:wp14="http://schemas.microsoft.com/office/word/2010/wordprocessingDrawing" xmlns:wp="http://schemas.openxmlformats.org/drawingml/2006/wordprocessingDrawing" xmlns:w10="urn:schemas-microsoft-com:office:word" xmlns:w="http://schemas.openxmlformats.org/wordprocessingml/2006/main" xmlns:w14="http://schemas.microsoft.com/office/word/2010/wordml" xmlns:w15="http://schemas.microsoft.com/office/word/2012/wordml" xmlns:w16cex="http://schemas.microsoft.com/office/word/2018/wordml/cex" xmlns:w16cid="http://schemas.microsoft.com/office/word/2016/wordml/cid" xmlns:w16="http://schemas.microsoft.com/office/word/2018/wordml" xmlns:w16sdtdh="http://schemas.microsoft.com/office/word/2020/wordml/sdtdatahash" xmlns:w16se="http://schemas.microsoft.com/office/word/2015/wordml/symex" xmlns:wpg="http://schemas.microsoft.com/office/word/2010/wordprocessingGroup" xmlns:wpi="http://schemas.microsoft.com/office/word/2010/wordprocessingInk" xmlns:wne="http://schemas.microsoft.com/office/word/2006/wordml" xmlns:wps="http://schemas.microsoft.com/office/word/2010/wordprocessingShape" mc:Ignorable="w14 w15 w16se w16cid w16 w16cex w16sdtdh wp14">
+  <w:abstractNum w:abstractNumId="0" w15:restartNumberingAfterBreak="0">
+    <w:nsid w:val="3A4115EF"/>
+    <w:multiLevelType w:val="hybridMultilevel"/>
+    <w:tmpl w:val="5F92C76A"/>
+    <w:lvl w:ilvl="0" w:tplc="B76C5376">
+      <w:start w:val="1"/>
+      <w:numFmt w:val="decimal"/>
+      <w:lvlText w:val="%1."/>
+      <w:lvlJc w:val="left"/>
+      <w:pPr>
+        <w:ind w:left="360" w:hanging="360"/>
+      </w:pPr>
+      <w:rPr>
+        <w:rFonts w:hint="default"/>
+      </w:rPr>
+    </w:lvl>
+    <w:lvl w:ilvl="1" w:tplc="04090019" w:tentative="1">
+      <w:start w:val="1"/>
+      <w:numFmt w:val="lowerLetter"/>
+      <w:lvlText w:val="%2)"/>
+      <w:lvlJc w:val="left"/>
+      <w:pPr>
+        <w:ind w:left="880" w:hanging="440"/>
+      </w:pPr>
+    </w:lvl>
+    <w:lvl w:ilvl="2" w:tplc="0409001B" w:tentative="1">
+      <w:start w:val="1"/>
+      <w:numFmt w:val="lowerRoman"/>
+      <w:lvlText w:val="%3."/>
+      <w:lvlJc w:val="right"/>
+      <w:pPr>
+        <w:ind w:left="1320" w:hanging="440"/>
+      </w:pPr>
+    </w:lvl>
+    <w:lvl w:ilvl="3" w:tplc="0409000F" w:tentative="1">
+      <w:start w:val="1"/>
+      <w:numFmt w:val="decimal"/>
+      <w:lvlText w:val="%4."/>
+      <w:lvlJc w:val="left"/>
+      <w:pPr>
+        <w:ind w:left="1760" w:hanging="440"/>
+      </w:pPr>
+    </w:lvl>
+    <w:lvl w:ilvl="4" w:tplc="04090019" w:tentative="1">
+      <w:start w:val="1"/>
+      <w:numFmt w:val="lowerLetter"/>
+      <w:lvlText w:val="%5)"/>
+      <w:lvlJc w:val="left"/>
+      <w:pPr>
+        <w:ind w:left="2200" w:hanging="440"/>
+      </w:pPr>
+    </w:lvl>
+    <w:lvl w:ilvl="5" w:tplc="0409001B" w:tentative="1">
+      <w:start w:val="1"/>
+      <w:numFmt w:val="lowerRoman"/>
+      <w:lvlText w:val="%6."/>
+      <w:lvlJc w:val="right"/>
+      <w:pPr>
+        <w:ind w:left="2640" w:hanging="440"/>
+      </w:pPr>
+    </w:lvl>
+    <w:lvl w:ilvl="6" w:tplc="0409000F" w:tentative="1">
+      <w:start w:val="1"/>
+      <w:numFmt w:val="decimal"/>
+      <w:lvlText w:val="%7."/>
+      <w:lvlJc w:val="left"/>
+      <w:pPr>
+        <w:ind w:left="3080" w:hanging="440"/>
+      </w:pPr>
+    </w:lvl>
+    <w:lvl w:ilvl="7" w:tplc="04090019" w:tentative="1">
+      <w:start w:val="1"/>
+      <w:numFmt w:val="lowerLetter"/>
+      <w:lvlText w:val="%8)"/>
+      <w:lvlJc w:val="left"/>
+      <w:pPr>
+        <w:ind w:left="3520" w:hanging="440"/>
+      </w:pPr>
+    </w:lvl>
+    <w:lvl w:ilvl="8" w:tplc="0409001B" w:tentative="1">
+      <w:start w:val="1"/>
+      <w:numFmt w:val="lowerRoman"/>
+      <w:lvlText w:val="%9."/>
+      <w:lvlJc w:val="right"/>
+      <w:pPr>
+        <w:ind w:left="3960" w:hanging="440"/>
+      </w:pPr>
+    </w:lvl>
+  </w:abstractNum>
+  <w:num w:numId="1" w16cid:durableId="1185166314">
+    <w:abstractNumId w:val="0"/>
+  </w:num>
+</w:numbering>
 </file>
 
 <file path=word/styles.xml><?xml version="1.0" encoding="utf-8"?>
@@ -879,6 +1069,9 @@
       <w:widowControl w:val="0"/>
       <w:jc w:val="both"/>
     </w:pPr>
+    <w:rPr>
+      <w:lang w:val="en-GB"/>
+    </w:rPr>
   </w:style>
   <w:style w:type="paragraph" w:styleId="1">
     <w:name w:val="heading 1"/>
@@ -1078,6 +1271,16 @@
       <w:sz w:val="32"/>
       <w:szCs w:val="32"/>
     </w:rPr>
+  </w:style>
+  <w:style w:type="paragraph" w:styleId="a7">
+    <w:name w:val="List Paragraph"/>
+    <w:basedOn w:val="a"/>
+    <w:uiPriority w:val="34"/>
+    <w:qFormat/>
+    <w:rsid w:val="005E515B"/>
+    <w:pPr>
+      <w:ind w:firstLineChars="200" w:firstLine="420"/>
+    </w:pPr>
   </w:style>
 </w:styles>
 </file>

</xml_diff>